<commit_message>
Changed two files and deleted other two files
</commit_message>
<xml_diff>
--- a/Hwk 2 - Multi Year Stock Data_Screen Shots.docx
+++ b/Hwk 2 - Multi Year Stock Data_Screen Shots.docx
@@ -14,9 +14,9 @@
           <w:lang w:eastAsia="es-MX"/>
         </w:rPr>
         <w:drawing>
-          <wp:inline distT="0" distB="0" distL="0" distR="0" wp14:anchorId="1C657DD2" wp14:editId="0A1EE154">
-            <wp:extent cx="5848350" cy="3150114"/>
-            <wp:effectExtent l="0" t="0" r="0" b="0"/>
+          <wp:inline distT="0" distB="0" distL="0" distR="0" wp14:anchorId="063A9BE7" wp14:editId="188E3486">
+            <wp:extent cx="5612130" cy="3155315"/>
+            <wp:effectExtent l="0" t="0" r="7620" b="6985"/>
             <wp:docPr id="1" name="Picture 1"/>
             <wp:cNvGraphicFramePr>
               <a:graphicFrameLocks xmlns:a="http://schemas.openxmlformats.org/drawingml/2006/main" noChangeAspect="1"/>
@@ -28,27 +28,20 @@
                     <pic:cNvPr id="1" name=""/>
                     <pic:cNvPicPr/>
                   </pic:nvPicPr>
-                  <pic:blipFill rotWithShape="1">
+                  <pic:blipFill>
                     <a:blip r:embed="rId6"/>
-                    <a:srcRect l="54311" b="18904"/>
-                    <a:stretch/>
+                    <a:stretch>
+                      <a:fillRect/>
+                    </a:stretch>
                   </pic:blipFill>
-                  <pic:spPr bwMode="auto">
+                  <pic:spPr>
                     <a:xfrm>
                       <a:off x="0" y="0"/>
-                      <a:ext cx="5857970" cy="3155296"/>
+                      <a:ext cx="5612130" cy="3155315"/>
                     </a:xfrm>
                     <a:prstGeom prst="rect">
                       <a:avLst/>
                     </a:prstGeom>
-                    <a:ln>
-                      <a:noFill/>
-                    </a:ln>
-                    <a:extLst>
-                      <a:ext uri="{53640926-AAD7-44D8-BBD7-CCE9431645EC}">
-                        <a14:shadowObscured xmlns:a14="http://schemas.microsoft.com/office/drawing/2010/main"/>
-                      </a:ext>
-                    </a:extLst>
                   </pic:spPr>
                 </pic:pic>
               </a:graphicData>
@@ -69,9 +62,9 @@
           <w:lang w:eastAsia="es-MX"/>
         </w:rPr>
         <w:drawing>
-          <wp:inline distT="0" distB="0" distL="0" distR="0" wp14:anchorId="0E4229B9" wp14:editId="18729418">
-            <wp:extent cx="5848350" cy="3140781"/>
-            <wp:effectExtent l="0" t="0" r="0" b="2540"/>
+          <wp:inline distT="0" distB="0" distL="0" distR="0" wp14:anchorId="0418663B" wp14:editId="1C60AA63">
+            <wp:extent cx="5612130" cy="3155315"/>
+            <wp:effectExtent l="0" t="0" r="7620" b="6985"/>
             <wp:docPr id="2" name="Picture 2"/>
             <wp:cNvGraphicFramePr>
               <a:graphicFrameLocks xmlns:a="http://schemas.openxmlformats.org/drawingml/2006/main" noChangeAspect="1"/>
@@ -83,27 +76,20 @@
                     <pic:cNvPr id="1" name=""/>
                     <pic:cNvPicPr/>
                   </pic:nvPicPr>
-                  <pic:blipFill rotWithShape="1">
+                  <pic:blipFill>
                     <a:blip r:embed="rId7"/>
-                    <a:srcRect l="53802" r="373" b="18904"/>
-                    <a:stretch/>
+                    <a:stretch>
+                      <a:fillRect/>
+                    </a:stretch>
                   </pic:blipFill>
-                  <pic:spPr bwMode="auto">
+                  <pic:spPr>
                     <a:xfrm>
                       <a:off x="0" y="0"/>
-                      <a:ext cx="5863420" cy="3148874"/>
+                      <a:ext cx="5612130" cy="3155315"/>
                     </a:xfrm>
                     <a:prstGeom prst="rect">
                       <a:avLst/>
                     </a:prstGeom>
-                    <a:ln>
-                      <a:noFill/>
-                    </a:ln>
-                    <a:extLst>
-                      <a:ext uri="{53640926-AAD7-44D8-BBD7-CCE9431645EC}">
-                        <a14:shadowObscured xmlns:a14="http://schemas.microsoft.com/office/drawing/2010/main"/>
-                      </a:ext>
-                    </a:extLst>
                   </pic:spPr>
                 </pic:pic>
               </a:graphicData>
@@ -112,7 +98,6 @@
         </w:drawing>
       </w:r>
     </w:p>
-    <w:p/>
     <w:p>
       <w:r>
         <w:t>2016</w:t>
@@ -126,9 +111,9 @@
         </w:rPr>
         <w:lastRenderedPageBreak/>
         <w:drawing>
-          <wp:inline distT="0" distB="0" distL="0" distR="0" wp14:anchorId="4C2995BF" wp14:editId="24620147">
-            <wp:extent cx="6265519" cy="3362325"/>
-            <wp:effectExtent l="0" t="0" r="2540" b="0"/>
+          <wp:inline distT="0" distB="0" distL="0" distR="0" wp14:anchorId="5648FDA3" wp14:editId="3C6C4D4B">
+            <wp:extent cx="5612130" cy="3155315"/>
+            <wp:effectExtent l="0" t="0" r="7620" b="6985"/>
             <wp:docPr id="3" name="Picture 3"/>
             <wp:cNvGraphicFramePr>
               <a:graphicFrameLocks xmlns:a="http://schemas.openxmlformats.org/drawingml/2006/main" noChangeAspect="1"/>
@@ -140,27 +125,20 @@
                     <pic:cNvPr id="1" name=""/>
                     <pic:cNvPicPr/>
                   </pic:nvPicPr>
-                  <pic:blipFill rotWithShape="1">
+                  <pic:blipFill>
                     <a:blip r:embed="rId8"/>
-                    <a:srcRect l="54141" b="18904"/>
-                    <a:stretch/>
+                    <a:stretch>
+                      <a:fillRect/>
+                    </a:stretch>
                   </pic:blipFill>
-                  <pic:spPr bwMode="auto">
+                  <pic:spPr>
                     <a:xfrm>
                       <a:off x="0" y="0"/>
-                      <a:ext cx="6271616" cy="3365597"/>
+                      <a:ext cx="5612130" cy="3155315"/>
                     </a:xfrm>
                     <a:prstGeom prst="rect">
                       <a:avLst/>
                     </a:prstGeom>
-                    <a:ln>
-                      <a:noFill/>
-                    </a:ln>
-                    <a:extLst>
-                      <a:ext uri="{53640926-AAD7-44D8-BBD7-CCE9431645EC}">
-                        <a14:shadowObscured xmlns:a14="http://schemas.microsoft.com/office/drawing/2010/main"/>
-                      </a:ext>
-                    </a:extLst>
                   </pic:spPr>
                 </pic:pic>
               </a:graphicData>

</xml_diff>